<commit_message>
docx with header and footer
</commit_message>
<xml_diff>
--- a/Notebooks/English/02 - Objects and data structures/01-Numbers.docx
+++ b/Notebooks/English/02 - Objects and data structures/01-Numbers.docx
@@ -1517,7 +1517,10 @@
     </w:p>
     <w:bookmarkEnd w:id="23"/>
     <w:bookmarkEnd w:id="24"/>
-    <w:sectPr/>
+    <w:sectPr>
+      <w:headerReference w:type="default" r:id="rId9"/>
+      <w:footerReference w:type="default" r:id="rId10"/>
+    </w:sectPr>
   </w:body>
 </w:document>
 </file>
@@ -1526,6 +1529,76 @@
 <w:comments xmlns:w="http://schemas.openxmlformats.org/wordprocessingml/2006/main" xmlns:m="http://schemas.openxmlformats.org/officeDocument/2006/math" xmlns:r="http://schemas.openxmlformats.org/officeDocument/2006/relationships" xmlns:o="urn:schemas-microsoft-com:office:office" xmlns:v="urn:schemas-microsoft-com:vml" xmlns:w10="urn:schemas-microsoft-com:office:word" xmlns:a="http://schemas.openxmlformats.org/drawingml/2006/main" xmlns:pic="http://schemas.openxmlformats.org/drawingml/2006/picture" xmlns:wp="http://schemas.openxmlformats.org/drawingml/2006/wordprocessingDrawing"/>
 </file>
 
+<file path=word/footer1.xml><?xml version="1.0" encoding="utf-8"?>
+<w:ftr xmlns:m="http://schemas.openxmlformats.org/officeDocument/2006/math" xmlns:mc="http://schemas.openxmlformats.org/markup-compatibility/2006" xmlns:mo="http://schemas.microsoft.com/office/mac/office/2008/main" xmlns:mv="urn:schemas-microsoft-com:mac:vml" xmlns:o="urn:schemas-microsoft-com:office:office" xmlns:r="http://schemas.openxmlformats.org/officeDocument/2006/relationships" xmlns:v="urn:schemas-microsoft-com:vml" xmlns:w10="urn:schemas-microsoft-com:office:word" xmlns:w14="http://schemas.microsoft.com/office/word/2010/wordml" xmlns:w="http://schemas.openxmlformats.org/wordprocessingml/2006/main" xmlns:wne="http://schemas.microsoft.com/office/word/2006/wordml" xmlns:wp14="http://schemas.microsoft.com/office/word/2010/wordprocessingDrawing" xmlns:wp="http://schemas.openxmlformats.org/drawingml/2006/wordprocessingDrawing" xmlns:wpc="http://schemas.microsoft.com/office/word/2010/wordprocessingCanvas" xmlns:wpg="http://schemas.microsoft.com/office/word/2010/wordprocessingGroup" xmlns:wpi="http://schemas.microsoft.com/office/word/2010/wordprocessingInk" xmlns:wps="http://schemas.microsoft.com/office/word/2010/wordprocessingShape" mc:Ignorable="w14 wp14">
+  <w:p>
+    <w:pPr>
+      <w:pStyle w:val="Footer"/>
+    </w:pPr>
+  </w:p>
+  <w:tbl>
+    <w:tblPr>
+      <w:tblW w:type="auto" w:w="0"/>
+      <w:tblLook w:firstColumn="1" w:firstRow="1" w:lastColumn="0" w:lastRow="0" w:noHBand="0" w:noVBand="1" w:val="04A0"/>
+    </w:tblPr>
+    <w:tblGrid>
+      <w:gridCol w:w="2880"/>
+      <w:gridCol w:w="2880"/>
+    </w:tblGrid>
+    <w:tr>
+      <w:tc>
+        <w:tcPr>
+          <w:tcW w:type="dxa" w:w="2880"/>
+        </w:tcPr>
+        <w:p/>
+        <w:p>
+          <w:r>
+            <w:drawing>
+              <wp:inline xmlns:a="http://schemas.openxmlformats.org/drawingml/2006/main" xmlns:pic="http://schemas.openxmlformats.org/drawingml/2006/picture">
+                <wp:extent cx="3657600" cy="525194"/>
+                <wp:docPr id="1" name="Picture 1"/>
+                <wp:cNvGraphicFramePr>
+                  <a:graphicFrameLocks noChangeAspect="1"/>
+                </wp:cNvGraphicFramePr>
+                <a:graphic>
+                  <a:graphicData uri="http://schemas.openxmlformats.org/drawingml/2006/picture">
+                    <pic:pic>
+                      <pic:nvPicPr>
+                        <pic:cNvPr id="0" name="IntecFooter.png"/>
+                        <pic:cNvPicPr/>
+                      </pic:nvPicPr>
+                      <pic:blipFill>
+                        <a:blip r:embed="rId1"/>
+                        <a:stretch>
+                          <a:fillRect/>
+                        </a:stretch>
+                      </pic:blipFill>
+                      <pic:spPr>
+                        <a:xfrm>
+                          <a:off x="0" y="0"/>
+                          <a:ext cx="3657600" cy="525194"/>
+                        </a:xfrm>
+                        <a:prstGeom prst="rect"/>
+                      </pic:spPr>
+                    </pic:pic>
+                  </a:graphicData>
+                </a:graphic>
+              </wp:inline>
+            </w:drawing>
+          </w:r>
+        </w:p>
+      </w:tc>
+      <w:tc>
+        <w:tcPr>
+          <w:tcW w:type="dxa" w:w="2880"/>
+        </w:tcPr>
+        <w:p/>
+      </w:tc>
+    </w:tr>
+  </w:tbl>
+</w:ftr>
+</file>
+
 <file path=word/footnotes.xml><?xml version="1.0" encoding="utf-8"?>
 <w:footnotes xmlns:w="http://schemas.openxmlformats.org/wordprocessingml/2006/main" xmlns:m="http://schemas.openxmlformats.org/officeDocument/2006/math" xmlns:r="http://schemas.openxmlformats.org/officeDocument/2006/relationships" xmlns:o="urn:schemas-microsoft-com:office:office" xmlns:v="urn:schemas-microsoft-com:vml" xmlns:w10="urn:schemas-microsoft-com:office:word" xmlns:a="http://schemas.openxmlformats.org/drawingml/2006/main" xmlns:pic="http://schemas.openxmlformats.org/drawingml/2006/picture" xmlns:wp="http://schemas.openxmlformats.org/drawingml/2006/wordprocessingDrawing">
   <w:footnote w:type="continuationSeparator" w:id="0">
@@ -1543,6 +1616,97 @@
     </w:p>
   </w:footnote>
 </w:footnotes>
+</file>
+
+<file path=word/header1.xml><?xml version="1.0" encoding="utf-8"?>
+<w:hdr xmlns:m="http://schemas.openxmlformats.org/officeDocument/2006/math" xmlns:mc="http://schemas.openxmlformats.org/markup-compatibility/2006" xmlns:mo="http://schemas.microsoft.com/office/mac/office/2008/main" xmlns:mv="urn:schemas-microsoft-com:mac:vml" xmlns:o="urn:schemas-microsoft-com:office:office" xmlns:r="http://schemas.openxmlformats.org/officeDocument/2006/relationships" xmlns:v="urn:schemas-microsoft-com:vml" xmlns:w10="urn:schemas-microsoft-com:office:word" xmlns:w14="http://schemas.microsoft.com/office/word/2010/wordml" xmlns:w="http://schemas.openxmlformats.org/wordprocessingml/2006/main" xmlns:wne="http://schemas.microsoft.com/office/word/2006/wordml" xmlns:wp14="http://schemas.microsoft.com/office/word/2010/wordprocessingDrawing" xmlns:wp="http://schemas.openxmlformats.org/drawingml/2006/wordprocessingDrawing" xmlns:wpc="http://schemas.microsoft.com/office/word/2010/wordprocessingCanvas" xmlns:wpg="http://schemas.microsoft.com/office/word/2010/wordprocessingGroup" xmlns:wpi="http://schemas.microsoft.com/office/word/2010/wordprocessingInk" xmlns:wps="http://schemas.microsoft.com/office/word/2010/wordprocessingShape" mc:Ignorable="w14 wp14">
+  <w:p>
+    <w:pPr>
+      <w:pStyle w:val="Header"/>
+    </w:pPr>
+  </w:p>
+  <w:tbl>
+    <w:tblPr>
+      <w:tblW w:type="auto" w:w="0"/>
+      <w:tblLook w:firstColumn="1" w:firstRow="1" w:lastColumn="0" w:lastRow="0" w:noHBand="0" w:noVBand="1" w:val="04A0"/>
+    </w:tblPr>
+    <w:tblGrid>
+      <w:gridCol w:w="2880"/>
+      <w:gridCol w:w="2880"/>
+    </w:tblGrid>
+    <w:tr>
+      <w:tc>
+        <w:tcPr>
+          <w:tcW w:type="dxa" w:w="2880"/>
+        </w:tcPr>
+        <w:p/>
+        <w:p>
+          <w:r>
+            <w:drawing>
+              <wp:inline xmlns:a="http://schemas.openxmlformats.org/drawingml/2006/main" xmlns:pic="http://schemas.openxmlformats.org/drawingml/2006/picture">
+                <wp:extent cx="2743200" cy="723331"/>
+                <wp:docPr id="1" name="Picture 1"/>
+                <wp:cNvGraphicFramePr>
+                  <a:graphicFrameLocks noChangeAspect="1"/>
+                </wp:cNvGraphicFramePr>
+                <a:graphic>
+                  <a:graphicData uri="http://schemas.openxmlformats.org/drawingml/2006/picture">
+                    <pic:pic>
+                      <pic:nvPicPr>
+                        <pic:cNvPr id="0" name="IntecHeader.png"/>
+                        <pic:cNvPicPr/>
+                      </pic:nvPicPr>
+                      <pic:blipFill>
+                        <a:blip r:embed="rId1"/>
+                        <a:stretch>
+                          <a:fillRect/>
+                        </a:stretch>
+                      </pic:blipFill>
+                      <pic:spPr>
+                        <a:xfrm>
+                          <a:off x="0" y="0"/>
+                          <a:ext cx="2743200" cy="723331"/>
+                        </a:xfrm>
+                        <a:prstGeom prst="rect"/>
+                      </pic:spPr>
+                    </pic:pic>
+                  </a:graphicData>
+                </a:graphic>
+              </wp:inline>
+            </w:drawing>
+          </w:r>
+        </w:p>
+      </w:tc>
+      <w:tc>
+        <w:tcPr>
+          <w:tcW w:type="dxa" w:w="2880"/>
+        </w:tcPr>
+        <w:p/>
+        <w:p>
+          <w:pPr>
+            <w:jc w:val="right"/>
+          </w:pPr>
+          <w:r>
+            <w:br/>
+            <w:t xml:space="preserve">    Rouppeplein 16</w:t>
+            <w:br/>
+            <w:t xml:space="preserve">    1000 Brussel</w:t>
+            <w:br/>
+            <w:t xml:space="preserve">    Tel. 02 411 29 07</w:t>
+            <w:br/>
+            <w:t xml:space="preserve">    ondernemingsnr. 0475319893</w:t>
+            <w:br/>
+            <w:t xml:space="preserve">    RPR BRUSSEL-NEDERLANDSTALIG</w:t>
+            <w:br/>
+            <w:t xml:space="preserve">    wouter.vandenberge@intecbrussel.be                                </w:t>
+            <w:br/>
+            <w:t xml:space="preserve">    </w:t>
+          </w:r>
+        </w:p>
+      </w:tc>
+    </w:tr>
+  </w:tbl>
+</w:hdr>
 </file>
 
 <file path=word/numbering.xml><?xml version="1.0" encoding="utf-8"?>

</xml_diff>

<commit_message>
watchdoc v2 is added.
</commit_message>
<xml_diff>
--- a/Notebooks/English/02 - Objects and data structures/01-Numbers.docx
+++ b/Notebooks/English/02 - Objects and data structures/01-Numbers.docx
@@ -1555,7 +1555,7 @@
           <w:r>
             <w:drawing>
               <wp:inline xmlns:a="http://schemas.openxmlformats.org/drawingml/2006/main" xmlns:pic="http://schemas.openxmlformats.org/drawingml/2006/picture">
-                <wp:extent cx="3657600" cy="525194"/>
+                <wp:extent cx="2743200" cy="393895"/>
                 <wp:docPr id="1" name="Picture 1"/>
                 <wp:cNvGraphicFramePr>
                   <a:graphicFrameLocks noChangeAspect="1"/>
@@ -1564,7 +1564,7 @@
                   <a:graphicData uri="http://schemas.openxmlformats.org/drawingml/2006/picture">
                     <pic:pic>
                       <pic:nvPicPr>
-                        <pic:cNvPr id="0" name="IntecFooter.png"/>
+                        <pic:cNvPr id="0" name="footer.png"/>
                         <pic:cNvPicPr/>
                       </pic:nvPicPr>
                       <pic:blipFill>
@@ -1576,7 +1576,7 @@
                       <pic:spPr>
                         <a:xfrm>
                           <a:off x="0" y="0"/>
-                          <a:ext cx="3657600" cy="525194"/>
+                          <a:ext cx="2743200" cy="393895"/>
                         </a:xfrm>
                         <a:prstGeom prst="rect"/>
                       </pic:spPr>
@@ -1593,6 +1593,14 @@
           <w:tcW w:type="dxa" w:w="2880"/>
         </w:tcPr>
         <w:p/>
+        <w:p>
+          <w:pPr>
+            <w:jc w:val="center"/>
+          </w:pPr>
+          <w:r>
+            <w:t>Yilmaz Mustafa | Instructeur Java/Python | Intec Brussel</w:t>
+          </w:r>
+        </w:p>
       </w:tc>
     </w:tr>
   </w:tbl>
@@ -1653,7 +1661,7 @@
                   <a:graphicData uri="http://schemas.openxmlformats.org/drawingml/2006/picture">
                     <pic:pic>
                       <pic:nvPicPr>
-                        <pic:cNvPr id="0" name="IntecHeader.png"/>
+                        <pic:cNvPr id="0" name="header.png"/>
                         <pic:cNvPicPr/>
                       </pic:nvPicPr>
                       <pic:blipFill>
@@ -1687,20 +1695,12 @@
             <w:jc w:val="right"/>
           </w:pPr>
           <w:r>
-            <w:br/>
-            <w:t xml:space="preserve">    Rouppeplein 16</w:t>
-            <w:br/>
-            <w:t xml:space="preserve">    1000 Brussel</w:t>
-            <w:br/>
-            <w:t xml:space="preserve">    Tel. 02 411 29 07</w:t>
-            <w:br/>
-            <w:t xml:space="preserve">    ondernemingsnr. 0475319893</w:t>
-            <w:br/>
-            <w:t xml:space="preserve">    RPR BRUSSEL-NEDERLANDSTALIG</w:t>
-            <w:br/>
-            <w:t xml:space="preserve">    wouter.vandenberge@intecbrussel.be                                </w:t>
-            <w:br/>
-            <w:t xml:space="preserve">    </w:t>
+            <w:t xml:space="preserve">    Rouppeplein 16
+    1000 Brussel
+    Tel. 02 411 29 07
+    ondernemingsnr. 0475319893
+    RPR BRUSSEL-NEDERLANDSTALIG
+    wouter.vandenberge@intecbrussel.be</w:t>
           </w:r>
         </w:p>
       </w:tc>

</xml_diff>